<commit_message>
TIL: iOS(SwiftUI fundamental 강의 코드 복습, CS193P 1차 과제 완료, Swift 클래스 생성자 복습, 정리)
</commit_message>
<xml_diff>
--- a/12/iOS/docs/SwiftUI Fundamentals1.docx
+++ b/12/iOS/docs/SwiftUI Fundamentals1.docx
@@ -21,6 +21,7 @@
           <w:szCs w:val="28"/>
         </w:rPr>
       </w:pPr>
+      <w:proofErr w:type="spellStart"/>
       <w:r>
         <w:rPr>
           <w:b/>
@@ -28,7 +29,17 @@
           <w:sz w:val="24"/>
           <w:szCs w:val="28"/>
         </w:rPr>
-        <w:t>SwiftUI Fundamentals</w:t>
+        <w:t>SwiftUI</w:t>
+      </w:r>
+      <w:proofErr w:type="spellEnd"/>
+      <w:r>
+        <w:rPr>
+          <w:b/>
+          <w:bCs/>
+          <w:sz w:val="24"/>
+          <w:szCs w:val="28"/>
+        </w:rPr>
+        <w:t xml:space="preserve"> Fundamentals</w:t>
       </w:r>
       <w:r>
         <w:rPr>
@@ -117,8 +128,9 @@
           <w:sz w:val="24"/>
           <w:szCs w:val="28"/>
         </w:rPr>
-        <w:t xml:space="preserve"> 날씨앱 만들기</w:t>
-      </w:r>
+        <w:t xml:space="preserve"> </w:t>
+      </w:r>
+      <w:proofErr w:type="spellStart"/>
       <w:r>
         <w:rPr>
           <w:rFonts w:hint="eastAsia"/>
@@ -127,21 +139,47 @@
           <w:sz w:val="24"/>
           <w:szCs w:val="28"/>
         </w:rPr>
-        <w:t>(</w:t>
-      </w:r>
-      <w:r>
-        <w:rPr>
+        <w:t>날씨앱</w:t>
+      </w:r>
+      <w:proofErr w:type="spellEnd"/>
+      <w:r>
+        <w:rPr>
+          <w:rFonts w:hint="eastAsia"/>
           <w:b/>
           <w:bCs/>
           <w:sz w:val="24"/>
           <w:szCs w:val="28"/>
         </w:rPr>
+        <w:t xml:space="preserve"> 만들기</w:t>
+      </w:r>
+      <w:r>
+        <w:rPr>
+          <w:rFonts w:hint="eastAsia"/>
+          <w:b/>
+          <w:bCs/>
+          <w:sz w:val="24"/>
+          <w:szCs w:val="28"/>
+        </w:rPr>
+        <w:t>(</w:t>
+      </w:r>
+      <w:r>
+        <w:rPr>
+          <w:b/>
+          <w:bCs/>
+          <w:sz w:val="24"/>
+          <w:szCs w:val="28"/>
+        </w:rPr>
         <w:t>0:00 ~ 1:03:00)</w:t>
       </w:r>
     </w:p>
     <w:p>
-      <w:r>
-        <w:t xml:space="preserve">ContentView </w:t>
+      <w:proofErr w:type="spellStart"/>
+      <w:r>
+        <w:t>ContentView</w:t>
+      </w:r>
+      <w:proofErr w:type="spellEnd"/>
+      <w:r>
+        <w:t xml:space="preserve"> </w:t>
       </w:r>
       <w:r>
         <w:rPr>
@@ -183,7 +221,35 @@
         <w:rPr>
           <w:rFonts w:hint="eastAsia"/>
         </w:rPr>
-        <w:t>는 단 한 개의 뷰만을 리턴해야 한다.</w:t>
+        <w:t xml:space="preserve">는 단 한 개의 </w:t>
+      </w:r>
+      <w:proofErr w:type="spellStart"/>
+      <w:r>
+        <w:rPr>
+          <w:rFonts w:hint="eastAsia"/>
+        </w:rPr>
+        <w:t>뷰만을</w:t>
+      </w:r>
+      <w:proofErr w:type="spellEnd"/>
+      <w:r>
+        <w:rPr>
+          <w:rFonts w:hint="eastAsia"/>
+        </w:rPr>
+        <w:t xml:space="preserve"> </w:t>
+      </w:r>
+      <w:proofErr w:type="spellStart"/>
+      <w:r>
+        <w:rPr>
+          <w:rFonts w:hint="eastAsia"/>
+        </w:rPr>
+        <w:t>리턴해야</w:t>
+      </w:r>
+      <w:proofErr w:type="spellEnd"/>
+      <w:r>
+        <w:rPr>
+          <w:rFonts w:hint="eastAsia"/>
+        </w:rPr>
+        <w:t xml:space="preserve"> 한다.</w:t>
       </w:r>
       <w:r>
         <w:t xml:space="preserve"> </w:t>
@@ -277,7 +343,21 @@
         <w:rPr>
           <w:rFonts w:hint="eastAsia"/>
         </w:rPr>
-        <w:t>메소드 체이닝:</w:t>
+        <w:t xml:space="preserve">메소드 </w:t>
+      </w:r>
+      <w:proofErr w:type="spellStart"/>
+      <w:r>
+        <w:rPr>
+          <w:rFonts w:hint="eastAsia"/>
+        </w:rPr>
+        <w:t>체이닝</w:t>
+      </w:r>
+      <w:proofErr w:type="spellEnd"/>
+      <w:r>
+        <w:rPr>
+          <w:rFonts w:hint="eastAsia"/>
+        </w:rPr>
+        <w:t>:</w:t>
       </w:r>
       <w:r>
         <w:t xml:space="preserve"> </w:t>
@@ -341,7 +421,21 @@
         <w:rPr>
           <w:rFonts w:hint="eastAsia"/>
         </w:rPr>
-        <w:t>이러한 체이닝 방식은 연속</w:t>
+        <w:t xml:space="preserve">이러한 </w:t>
+      </w:r>
+      <w:proofErr w:type="spellStart"/>
+      <w:r>
+        <w:rPr>
+          <w:rFonts w:hint="eastAsia"/>
+        </w:rPr>
+        <w:t>체이닝</w:t>
+      </w:r>
+      <w:proofErr w:type="spellEnd"/>
+      <w:r>
+        <w:rPr>
+          <w:rFonts w:hint="eastAsia"/>
+        </w:rPr>
+        <w:t xml:space="preserve"> 방식은 연속</w:t>
       </w:r>
       <w:r>
         <w:rPr>
@@ -364,9 +458,11 @@
       <w:r>
         <w:t xml:space="preserve"> </w:t>
       </w:r>
+      <w:proofErr w:type="spellStart"/>
       <w:r>
         <w:t>SwiftUI</w:t>
       </w:r>
+      <w:proofErr w:type="spellEnd"/>
       <w:r>
         <w:rPr>
           <w:rFonts w:hint="eastAsia"/>
@@ -423,8 +519,13 @@
         <w:t>수정자는 수정을 통해 새로운 뷰를 생성하는 것이다.</w:t>
       </w:r>
       <w:r>
-        <w:t xml:space="preserve"> SwiftUI</w:t>
-      </w:r>
+        <w:t xml:space="preserve"> </w:t>
+      </w:r>
+      <w:proofErr w:type="spellStart"/>
+      <w:r>
+        <w:t>SwiftUI</w:t>
+      </w:r>
+      <w:proofErr w:type="spellEnd"/>
       <w:r>
         <w:rPr>
           <w:rFonts w:hint="eastAsia"/>
@@ -531,7 +632,31 @@
         <w:rPr>
           <w:rFonts w:hint="eastAsia"/>
         </w:rPr>
-        <w:t>과 같은 수정자는 기존 뷰를 패딩 공간을 더한 뷰로 감싼 레이어를 더한다.</w:t>
+        <w:t>과 같은 수정자는 기존 뷰를 패딩 공간을 더</w:t>
+      </w:r>
+      <w:r>
+        <w:rPr>
+          <w:rFonts w:hint="eastAsia"/>
+        </w:rPr>
+        <w:t>해</w:t>
+      </w:r>
+      <w:r>
+        <w:rPr>
+          <w:rFonts w:hint="eastAsia"/>
+        </w:rPr>
+        <w:t xml:space="preserve"> </w:t>
+      </w:r>
+      <w:r>
+        <w:rPr>
+          <w:rFonts w:hint="eastAsia"/>
+        </w:rPr>
+        <w:t>반환</w:t>
+      </w:r>
+      <w:r>
+        <w:rPr>
+          <w:rFonts w:hint="eastAsia"/>
+        </w:rPr>
+        <w:t>한다.</w:t>
       </w:r>
     </w:p>
     <w:p/>
@@ -560,8 +685,21 @@
     </w:p>
     <w:p>
       <w:r>
-        <w:t>.rederingMode(.original) -&gt; cmd+shift+l</w:t>
-      </w:r>
+        <w:t>.</w:t>
+      </w:r>
+      <w:proofErr w:type="spellStart"/>
+      <w:r>
+        <w:t>rederingMode</w:t>
+      </w:r>
+      <w:proofErr w:type="spellEnd"/>
+      <w:r>
+        <w:t xml:space="preserve">(.original) -&gt; </w:t>
+      </w:r>
+      <w:proofErr w:type="spellStart"/>
+      <w:r>
+        <w:t>cmd+shift+l</w:t>
+      </w:r>
+      <w:proofErr w:type="spellEnd"/>
       <w:r>
         <w:rPr>
           <w:rFonts w:hint="eastAsia"/>
@@ -592,13 +730,27 @@
         <w:rPr>
           <w:rFonts w:hint="eastAsia"/>
         </w:rPr>
-        <w:t>이미지를 리사이징</w:t>
-      </w:r>
-      <w:r>
-        <w:rPr>
-          <w:rFonts w:hint="eastAsia"/>
-        </w:rPr>
-        <w:t>할 수 있게 한다</w:t>
+        <w:t xml:space="preserve">이미지를 </w:t>
+      </w:r>
+      <w:proofErr w:type="spellStart"/>
+      <w:r>
+        <w:rPr>
+          <w:rFonts w:hint="eastAsia"/>
+        </w:rPr>
+        <w:t>리사이징</w:t>
+      </w:r>
+      <w:r>
+        <w:rPr>
+          <w:rFonts w:hint="eastAsia"/>
+        </w:rPr>
+        <w:t>할</w:t>
+      </w:r>
+      <w:proofErr w:type="spellEnd"/>
+      <w:r>
+        <w:rPr>
+          <w:rFonts w:hint="eastAsia"/>
+        </w:rPr>
+        <w:t xml:space="preserve"> 수 있게 한다</w:t>
       </w:r>
       <w:r>
         <w:rPr>
@@ -616,8 +768,13 @@
         <w:t>원래</w:t>
       </w:r>
       <w:r>
-        <w:t xml:space="preserve"> SwiftUI</w:t>
-      </w:r>
+        <w:t xml:space="preserve"> </w:t>
+      </w:r>
+      <w:proofErr w:type="spellStart"/>
+      <w:r>
+        <w:t>SwiftUI</w:t>
+      </w:r>
+      <w:proofErr w:type="spellEnd"/>
       <w:r>
         <w:rPr>
           <w:rFonts w:hint="eastAsia"/>
@@ -648,8 +805,13 @@
         </w:rPr>
         <w:t xml:space="preserve"> .</w:t>
       </w:r>
-      <w:r>
-        <w:t>aspectRatio()</w:t>
+      <w:proofErr w:type="spellStart"/>
+      <w:r>
+        <w:t>aspectRatio</w:t>
+      </w:r>
+      <w:proofErr w:type="spellEnd"/>
+      <w:r>
+        <w:t>()</w:t>
       </w:r>
       <w:r>
         <w:rPr>
@@ -674,11 +836,24 @@
         </w:rPr>
         <w:t>.</w:t>
       </w:r>
+      <w:proofErr w:type="spellStart"/>
       <w:r>
         <w:t>aspect</w:t>
       </w:r>
       <w:r>
-        <w:t xml:space="preserve">Ratio(contentMode: .fit) -&gt; </w:t>
+        <w:t>Ratio</w:t>
+      </w:r>
+      <w:proofErr w:type="spellEnd"/>
+      <w:r>
+        <w:t>(</w:t>
+      </w:r>
+      <w:proofErr w:type="spellStart"/>
+      <w:r>
+        <w:t>contentMode</w:t>
+      </w:r>
+      <w:proofErr w:type="spellEnd"/>
+      <w:r>
+        <w:t xml:space="preserve">: .fit) -&gt; </w:t>
       </w:r>
       <w:r>
         <w:rPr>
@@ -689,11 +864,19 @@
       <w:r>
         <w:t xml:space="preserve"> </w:t>
       </w:r>
-      <w:r>
-        <w:rPr>
-          <w:rFonts w:hint="eastAsia"/>
-        </w:rPr>
-        <w:t xml:space="preserve">인자값으로 </w:t>
+      <w:proofErr w:type="spellStart"/>
+      <w:r>
+        <w:rPr>
+          <w:rFonts w:hint="eastAsia"/>
+        </w:rPr>
+        <w:t>인자값으로</w:t>
+      </w:r>
+      <w:proofErr w:type="spellEnd"/>
+      <w:r>
+        <w:rPr>
+          <w:rFonts w:hint="eastAsia"/>
+        </w:rPr>
+        <w:t xml:space="preserve"> </w:t>
       </w:r>
       <w:r>
         <w:t>.fit</w:t>
@@ -720,7 +903,21 @@
         <w:rPr>
           <w:rFonts w:hint="eastAsia"/>
         </w:rPr>
-        <w:t>은 원본 비율을 맞추면서 전체 이미지를 리사이징하는데 프레임을 벗어나는 경우 더 이상 확장하지 않는다.</w:t>
+        <w:t xml:space="preserve">은 원본 비율을 맞추면서 전체 이미지를 </w:t>
+      </w:r>
+      <w:proofErr w:type="spellStart"/>
+      <w:r>
+        <w:rPr>
+          <w:rFonts w:hint="eastAsia"/>
+        </w:rPr>
+        <w:t>리사이징하는데</w:t>
+      </w:r>
+      <w:proofErr w:type="spellEnd"/>
+      <w:r>
+        <w:rPr>
+          <w:rFonts w:hint="eastAsia"/>
+        </w:rPr>
+        <w:t xml:space="preserve"> 프레임을 벗어나는 경우 더 이상 확장하지 않는다.</w:t>
       </w:r>
       <w:r>
         <w:t xml:space="preserve"> </w:t>
@@ -756,7 +953,33 @@
         <w:rPr>
           <w:rFonts w:hint="eastAsia"/>
         </w:rPr>
-        <w:t>따라서 프레임 범위 초과하거나 일부가 보이지 않게될 수 있다.</w:t>
+        <w:t>따라서 프레임 범위</w:t>
+      </w:r>
+      <w:r>
+        <w:rPr>
+          <w:rFonts w:hint="eastAsia"/>
+        </w:rPr>
+        <w:t>를</w:t>
+      </w:r>
+      <w:r>
+        <w:rPr>
+          <w:rFonts w:hint="eastAsia"/>
+        </w:rPr>
+        <w:t xml:space="preserve"> 초과하거나 일부가 보이지 </w:t>
+      </w:r>
+      <w:proofErr w:type="spellStart"/>
+      <w:r>
+        <w:rPr>
+          <w:rFonts w:hint="eastAsia"/>
+        </w:rPr>
+        <w:t>않게될</w:t>
+      </w:r>
+      <w:proofErr w:type="spellEnd"/>
+      <w:r>
+        <w:rPr>
+          <w:rFonts w:hint="eastAsia"/>
+        </w:rPr>
+        <w:t xml:space="preserve"> 수 있다.</w:t>
       </w:r>
     </w:p>
     <w:p>
@@ -785,13 +1008,22 @@
         </w:rPr>
         <w:t xml:space="preserve">Extract </w:t>
       </w:r>
+      <w:proofErr w:type="spellStart"/>
       <w:proofErr w:type="gramStart"/>
       <w:r>
         <w:rPr>
           <w:b/>
           <w:bCs/>
         </w:rPr>
-        <w:t>Subview(</w:t>
+        <w:t>Subview</w:t>
+      </w:r>
+      <w:proofErr w:type="spellEnd"/>
+      <w:r>
+        <w:rPr>
+          <w:b/>
+          <w:bCs/>
+        </w:rPr>
+        <w:t>(</w:t>
       </w:r>
       <w:proofErr w:type="gramEnd"/>
       <w:r>
@@ -803,14 +1035,30 @@
       </w:r>
     </w:p>
     <w:p>
+      <w:proofErr w:type="spellStart"/>
       <w:r>
         <w:t>ContentView</w:t>
       </w:r>
-      <w:r>
-        <w:rPr>
-          <w:rFonts w:hint="eastAsia"/>
-        </w:rPr>
-        <w:t>의 바디 안에서 섭뷰를 추출해 구조체로 만들 수 있다.</w:t>
+      <w:proofErr w:type="spellEnd"/>
+      <w:r>
+        <w:rPr>
+          <w:rFonts w:hint="eastAsia"/>
+        </w:rPr>
+        <w:t xml:space="preserve">의 바디 안에서 </w:t>
+      </w:r>
+      <w:proofErr w:type="spellStart"/>
+      <w:r>
+        <w:rPr>
+          <w:rFonts w:hint="eastAsia"/>
+        </w:rPr>
+        <w:t>섭뷰를</w:t>
+      </w:r>
+      <w:proofErr w:type="spellEnd"/>
+      <w:r>
+        <w:rPr>
+          <w:rFonts w:hint="eastAsia"/>
+        </w:rPr>
+        <w:t xml:space="preserve"> 추출해 구조체로 만들 수 있다.</w:t>
       </w:r>
       <w:r>
         <w:t xml:space="preserve"> </w:t>
@@ -943,9 +1191,11 @@
         </w:rPr>
         <w:t xml:space="preserve">은 </w:t>
       </w:r>
+      <w:proofErr w:type="spellStart"/>
       <w:r>
         <w:t>SwiftUI</w:t>
       </w:r>
+      <w:proofErr w:type="spellEnd"/>
       <w:r>
         <w:rPr>
           <w:rFonts w:hint="eastAsia"/>
@@ -984,9 +1234,11 @@
         </w:rPr>
         <w:t xml:space="preserve">의 목적은 </w:t>
       </w:r>
+      <w:proofErr w:type="spellStart"/>
       <w:r>
         <w:t>SwiftUI</w:t>
       </w:r>
+      <w:proofErr w:type="spellEnd"/>
       <w:r>
         <w:rPr>
           <w:rFonts w:hint="eastAsia"/>
@@ -1023,9 +1275,11 @@
       <w:r>
         <w:t xml:space="preserve"> </w:t>
       </w:r>
+      <w:proofErr w:type="spellStart"/>
       <w:r>
         <w:t>SwiftUI</w:t>
       </w:r>
+      <w:proofErr w:type="spellEnd"/>
       <w:r>
         <w:rPr>
           <w:rFonts w:hint="eastAsia"/>
@@ -1045,6 +1299,82 @@
         <w:t xml:space="preserve"> </w:t>
       </w:r>
     </w:p>
+    <w:p>
+      <w:pPr>
+        <w:rPr>
+          <w:rFonts w:hint="eastAsia"/>
+        </w:rPr>
+      </w:pPr>
+      <w:r>
+        <w:rPr>
+          <w:rFonts w:hint="eastAsia"/>
+        </w:rPr>
+        <w:t>@</w:t>
+      </w:r>
+      <w:r>
+        <w:t>State</w:t>
+      </w:r>
+      <w:r>
+        <w:rPr>
+          <w:rFonts w:hint="eastAsia"/>
+        </w:rPr>
+        <w:t xml:space="preserve">는 </w:t>
+      </w:r>
+      <w:r>
+        <w:t>private</w:t>
+      </w:r>
+      <w:r>
+        <w:rPr>
+          <w:rFonts w:hint="eastAsia"/>
+        </w:rPr>
+        <w:t xml:space="preserve">와 같이 선언해 </w:t>
+      </w:r>
+      <w:proofErr w:type="spellStart"/>
+      <w:r>
+        <w:rPr>
+          <w:rFonts w:hint="eastAsia"/>
+        </w:rPr>
+        <w:t>멤버와이즈</w:t>
+      </w:r>
+      <w:proofErr w:type="spellEnd"/>
+      <w:r>
+        <w:rPr>
+          <w:rFonts w:hint="eastAsia"/>
+        </w:rPr>
+        <w:t xml:space="preserve"> 초기화에 의해 값이 변경되지 않도록 해야 한다.</w:t>
+      </w:r>
+      <w:r>
+        <w:t xml:space="preserve"> </w:t>
+      </w:r>
+      <w:proofErr w:type="spellStart"/>
+      <w:r>
+        <w:rPr>
+          <w:rFonts w:hint="eastAsia"/>
+        </w:rPr>
+        <w:t>멤버와이즈</w:t>
+      </w:r>
+      <w:proofErr w:type="spellEnd"/>
+      <w:r>
+        <w:rPr>
+          <w:rFonts w:hint="eastAsia"/>
+        </w:rPr>
+        <w:t xml:space="preserve"> </w:t>
+      </w:r>
+      <w:proofErr w:type="spellStart"/>
+      <w:r>
+        <w:rPr>
+          <w:rFonts w:hint="eastAsia"/>
+        </w:rPr>
+        <w:t>이니셜라이저로</w:t>
+      </w:r>
+      <w:proofErr w:type="spellEnd"/>
+      <w:r>
+        <w:rPr>
+          <w:rFonts w:hint="eastAsia"/>
+        </w:rPr>
+        <w:t xml:space="preserve"> 값이 변하는 경우 스토리지 매니저에 의해 충돌이 발생한다.</w:t>
+      </w:r>
+    </w:p>
     <w:p/>
     <w:p>
       <w:r>
@@ -1054,49 +1384,70 @@
         <w:t>@</w:t>
       </w:r>
       <w:r>
+        <w:t>State</w:t>
+      </w:r>
+      <w:r>
+        <w:rPr>
+          <w:rFonts w:hint="eastAsia"/>
+        </w:rPr>
+        <w:t>가</w:t>
+      </w:r>
+      <w:r>
+        <w:rPr>
+          <w:rFonts w:hint="eastAsia"/>
+        </w:rPr>
+        <w:t xml:space="preserve"> 오너십</w:t>
+      </w:r>
+      <w:r>
+        <w:rPr>
+          <w:rFonts w:hint="eastAsia"/>
+        </w:rPr>
+        <w:t>을 가지면</w:t>
+      </w:r>
+      <w:r>
+        <w:t xml:space="preserve"> </w:t>
+      </w:r>
+      <w:r>
+        <w:rPr>
+          <w:rFonts w:hint="eastAsia"/>
+        </w:rPr>
+        <w:t>@</w:t>
+      </w:r>
+      <w:r>
         <w:t>Binding</w:t>
       </w:r>
       <w:r>
         <w:rPr>
           <w:rFonts w:hint="eastAsia"/>
         </w:rPr>
-        <w:t xml:space="preserve">은 데이터를 저장하는 프로퍼티와 수정된 데이터를 보여주는 뷰 사이에 </w:t>
-      </w:r>
-      <w:r>
-        <w:t xml:space="preserve">2 </w:t>
-      </w:r>
-      <w:r>
-        <w:rPr>
-          <w:rFonts w:hint="eastAsia"/>
-        </w:rPr>
-        <w:t>방향의 연결을 생성한다.</w:t>
-      </w:r>
-      <w:r>
-        <w:t xml:space="preserve"> </w:t>
-      </w:r>
-      <w:r>
-        <w:rPr>
-          <w:rFonts w:hint="eastAsia"/>
-        </w:rPr>
-        <w:t>자식 뷰에 상태를 전달시키기 위해 존재한다.</w:t>
-      </w:r>
-      <w:r>
-        <w:t xml:space="preserve"> @Binding</w:t>
-      </w:r>
-      <w:r>
-        <w:rPr>
-          <w:rFonts w:hint="eastAsia"/>
-        </w:rPr>
-        <w:t>은 @</w:t>
-      </w:r>
-      <w:r>
-        <w:t>State</w:t>
-      </w:r>
-      <w:r>
-        <w:rPr>
-          <w:rFonts w:hint="eastAsia"/>
-        </w:rPr>
-        <w:t>와 다르게 오너십이 존재하지 않는다.</w:t>
+        <w:t>은</w:t>
+      </w:r>
+      <w:r>
+        <w:t xml:space="preserve"> </w:t>
+      </w:r>
+      <w:r>
+        <w:rPr>
+          <w:rFonts w:hint="eastAsia"/>
+        </w:rPr>
+        <w:t xml:space="preserve">자식 뷰에서 </w:t>
+      </w:r>
+      <w:r>
+        <w:rPr>
+          <w:rFonts w:hint="eastAsia"/>
+        </w:rPr>
+        <w:t xml:space="preserve">부모 뷰에 의해 참조되는 </w:t>
+      </w:r>
+      <w:r>
+        <w:rPr>
+          <w:rFonts w:hint="eastAsia"/>
+        </w:rPr>
+        <w:t>프로퍼티</w:t>
+      </w:r>
+      <w:r>
+        <w:rPr>
+          <w:rFonts w:hint="eastAsia"/>
+        </w:rPr>
+        <w:t>로 기능한다.</w:t>
       </w:r>
       <w:r>
         <w:t xml:space="preserve"> </w:t>
@@ -1114,33 +1465,6 @@
         <w:rPr>
           <w:rFonts w:hint="eastAsia"/>
         </w:rPr>
-        <w:t>은</w:t>
-      </w:r>
-      <w:r>
-        <w:t xml:space="preserve"> </w:t>
-      </w:r>
-      <w:r>
-        <w:rPr>
-          <w:rFonts w:hint="eastAsia"/>
-        </w:rPr>
-        <w:t>부모 뷰에 의해 참조되는 데이터로 기능한다.</w:t>
-      </w:r>
-      <w:r>
-        <w:t xml:space="preserve"> </w:t>
-      </w:r>
-      <w:r>
-        <w:rPr>
-          <w:rFonts w:hint="eastAsia"/>
-        </w:rPr>
-        <w:t>@</w:t>
-      </w:r>
-      <w:r>
-        <w:t>Binding</w:t>
-      </w:r>
-      <w:r>
-        <w:rPr>
-          <w:rFonts w:hint="eastAsia"/>
-        </w:rPr>
         <w:t>은 뷰가 다른 뷰와 상태를 공유해야 할 때 사용한다.</w:t>
       </w:r>
       <w:r>
@@ -1155,11 +1479,19 @@
       <w:r>
         <w:t>$</w:t>
       </w:r>
-      <w:r>
-        <w:rPr>
-          <w:rFonts w:hint="eastAsia"/>
-        </w:rPr>
-        <w:t>를 붙인다.</w:t>
+      <w:proofErr w:type="spellStart"/>
+      <w:r>
+        <w:rPr>
+          <w:rFonts w:hint="eastAsia"/>
+        </w:rPr>
+        <w:t>를</w:t>
+      </w:r>
+      <w:proofErr w:type="spellEnd"/>
+      <w:r>
+        <w:rPr>
+          <w:rFonts w:hint="eastAsia"/>
+        </w:rPr>
+        <w:t xml:space="preserve"> 붙인다.</w:t>
       </w:r>
       <w:r>
         <w:t xml:space="preserve"> </w:t>
@@ -1173,11 +1505,74 @@
       <w:r>
         <w:t>$</w:t>
       </w:r>
-      <w:r>
-        <w:rPr>
-          <w:rFonts w:hint="eastAsia"/>
-        </w:rPr>
-        <w:t>를 붙인다.</w:t>
+      <w:proofErr w:type="spellStart"/>
+      <w:r>
+        <w:rPr>
+          <w:rFonts w:hint="eastAsia"/>
+        </w:rPr>
+        <w:t>를</w:t>
+      </w:r>
+      <w:proofErr w:type="spellEnd"/>
+      <w:r>
+        <w:rPr>
+          <w:rFonts w:hint="eastAsia"/>
+        </w:rPr>
+        <w:t xml:space="preserve"> 붙인다.</w:t>
+      </w:r>
+      <w:r>
+        <w:t xml:space="preserve"> </w:t>
+      </w:r>
+      <w:r>
+        <w:rPr>
+          <w:rFonts w:hint="eastAsia"/>
+        </w:rPr>
+        <w:t xml:space="preserve">원래 </w:t>
+      </w:r>
+      <w:r>
+        <w:t>@State</w:t>
+      </w:r>
+      <w:r>
+        <w:rPr>
+          <w:rFonts w:hint="eastAsia"/>
+        </w:rPr>
+        <w:t xml:space="preserve">로 </w:t>
+      </w:r>
+      <w:proofErr w:type="spellStart"/>
+      <w:r>
+        <w:rPr>
+          <w:rFonts w:hint="eastAsia"/>
+        </w:rPr>
+        <w:t>래핑된</w:t>
+      </w:r>
+      <w:proofErr w:type="spellEnd"/>
+      <w:r>
+        <w:rPr>
+          <w:rFonts w:hint="eastAsia"/>
+        </w:rPr>
+        <w:t xml:space="preserve"> 프로퍼티는 오너십이 있는 뷰 외에 건드릴 수 없지만 </w:t>
+      </w:r>
+      <w:r>
+        <w:t>@Binding</w:t>
+      </w:r>
+      <w:r>
+        <w:rPr>
+          <w:rFonts w:hint="eastAsia"/>
+        </w:rPr>
+        <w:t xml:space="preserve">으로 </w:t>
+      </w:r>
+      <w:proofErr w:type="spellStart"/>
+      <w:r>
+        <w:rPr>
+          <w:rFonts w:hint="eastAsia"/>
+        </w:rPr>
+        <w:t>이어져있는</w:t>
+      </w:r>
+      <w:proofErr w:type="spellEnd"/>
+      <w:r>
+        <w:rPr>
+          <w:rFonts w:hint="eastAsia"/>
+        </w:rPr>
+        <w:t xml:space="preserve"> 자식 뷰의 경우는 해당 프로퍼티를 바꿀 수 있다.</w:t>
       </w:r>
     </w:p>
     <w:p/>
@@ -1190,6 +1585,656 @@
       </w:pPr>
       <w:r>
         <w:rPr>
+          <w:b/>
+          <w:bCs/>
+        </w:rPr>
+        <w:t>@State</w:t>
+      </w:r>
+      <w:r>
+        <w:rPr>
+          <w:rFonts w:hint="eastAsia"/>
+          <w:b/>
+          <w:bCs/>
+        </w:rPr>
+        <w:t xml:space="preserve">와 </w:t>
+      </w:r>
+      <w:r>
+        <w:rPr>
+          <w:b/>
+          <w:bCs/>
+        </w:rPr>
+        <w:t>@Observable</w:t>
+      </w:r>
+      <w:r>
+        <w:rPr>
+          <w:rFonts w:hint="eastAsia"/>
+          <w:b/>
+          <w:bCs/>
+        </w:rPr>
+        <w:t>을 같이 사용하기</w:t>
+      </w:r>
+    </w:p>
+    <w:p>
+      <w:proofErr w:type="spellStart"/>
+      <w:r>
+        <w:rPr>
+          <w:rFonts w:hint="eastAsia"/>
+        </w:rPr>
+        <w:t>스테이트는</w:t>
+      </w:r>
+      <w:proofErr w:type="spellEnd"/>
+      <w:r>
+        <w:rPr>
+          <w:rFonts w:hint="eastAsia"/>
+        </w:rPr>
+        <w:t xml:space="preserve"> 뷰가 초기화될 때마다 뷰와 함께 초기화된다.</w:t>
+      </w:r>
+      <w:r>
+        <w:t xml:space="preserve"> </w:t>
+      </w:r>
+      <w:r>
+        <w:rPr>
+          <w:rFonts w:hint="eastAsia"/>
+        </w:rPr>
+        <w:t xml:space="preserve">만약 </w:t>
+      </w:r>
+      <w:proofErr w:type="spellStart"/>
+      <w:r>
+        <w:rPr>
+          <w:rFonts w:hint="eastAsia"/>
+        </w:rPr>
+        <w:t>스테이트</w:t>
+      </w:r>
+      <w:proofErr w:type="spellEnd"/>
+      <w:r>
+        <w:rPr>
+          <w:rFonts w:hint="eastAsia"/>
+        </w:rPr>
+        <w:t xml:space="preserve"> 프로퍼티가 객체와 같이 많은 연산을 필요로</w:t>
+      </w:r>
+      <w:r>
+        <w:rPr>
+          <w:rFonts w:hint="eastAsia"/>
+        </w:rPr>
+        <w:t xml:space="preserve"> 하는 </w:t>
+      </w:r>
+      <w:proofErr w:type="spellStart"/>
+      <w:r>
+        <w:rPr>
+          <w:rFonts w:hint="eastAsia"/>
+        </w:rPr>
+        <w:t>타입이라</w:t>
+      </w:r>
+      <w:r>
+        <w:rPr>
+          <w:rFonts w:hint="eastAsia"/>
+        </w:rPr>
+        <w:t xml:space="preserve">면 </w:t>
+      </w:r>
+      <w:proofErr w:type="spellEnd"/>
+      <w:r>
+        <w:rPr>
+          <w:rFonts w:hint="eastAsia"/>
+        </w:rPr>
+        <w:t xml:space="preserve">해당 객체의 클래스명 앞에 </w:t>
+      </w:r>
+      <w:r>
+        <w:t>@Observable</w:t>
+      </w:r>
+      <w:r>
+        <w:rPr>
+          <w:rFonts w:hint="eastAsia"/>
+        </w:rPr>
+        <w:t xml:space="preserve">을 붙여서 </w:t>
+      </w:r>
+      <w:r>
+        <w:rPr>
+          <w:rFonts w:hint="eastAsia"/>
+        </w:rPr>
+        <w:t>객체를 한 번만 초기화할 수 있다.</w:t>
+      </w:r>
+    </w:p>
+    <w:p/>
+    <w:p>
+      <w:pPr>
+        <w:widowControl/>
+        <w:wordWrap/>
+        <w:autoSpaceDE/>
+        <w:autoSpaceDN/>
+        <w:jc w:val="left"/>
+        <w:rPr>
+          <w:rFonts w:ascii="Menlo" w:eastAsia="굴림" w:hAnsi="Menlo" w:cs="Menlo"/>
+          <w:color w:val="000000"/>
+          <w:spacing w:val="-6"/>
+          <w:kern w:val="0"/>
+          <w:sz w:val="23"/>
+          <w:szCs w:val="23"/>
+          <w:shd w:val="clear" w:color="auto" w:fill="F5F5F7"/>
+          <w14:ligatures w14:val="none"/>
+        </w:rPr>
+      </w:pPr>
+      <w:r>
+        <w:rPr>
+          <w:rFonts w:ascii="Menlo" w:eastAsia="굴림" w:hAnsi="Menlo" w:cs="Menlo"/>
+          <w:color w:val="000000"/>
+          <w:spacing w:val="-6"/>
+          <w:kern w:val="0"/>
+          <w:sz w:val="23"/>
+          <w:szCs w:val="23"/>
+          <w:shd w:val="clear" w:color="auto" w:fill="F5F5F7"/>
+          <w14:ligatures w14:val="none"/>
+        </w:rPr>
+        <w:t xml:space="preserve">struct </w:t>
+      </w:r>
+      <w:proofErr w:type="spellStart"/>
+      <w:r>
+        <w:rPr>
+          <w:rFonts w:ascii="Menlo" w:eastAsia="굴림" w:hAnsi="Menlo" w:cs="Menlo"/>
+          <w:color w:val="000000"/>
+          <w:spacing w:val="-6"/>
+          <w:kern w:val="0"/>
+          <w:sz w:val="23"/>
+          <w:szCs w:val="23"/>
+          <w:shd w:val="clear" w:color="auto" w:fill="F5F5F7"/>
+          <w14:ligatures w14:val="none"/>
+        </w:rPr>
+        <w:t>ContentView</w:t>
+      </w:r>
+      <w:proofErr w:type="spellEnd"/>
+      <w:r>
+        <w:rPr>
+          <w:rFonts w:ascii="Menlo" w:eastAsia="굴림" w:hAnsi="Menlo" w:cs="Menlo"/>
+          <w:color w:val="000000"/>
+          <w:spacing w:val="-6"/>
+          <w:kern w:val="0"/>
+          <w:sz w:val="23"/>
+          <w:szCs w:val="23"/>
+          <w:shd w:val="clear" w:color="auto" w:fill="F5F5F7"/>
+          <w14:ligatures w14:val="none"/>
+        </w:rPr>
+        <w:t>: View {</w:t>
+      </w:r>
+    </w:p>
+    <w:p>
+      <w:pPr>
+        <w:widowControl/>
+        <w:wordWrap/>
+        <w:autoSpaceDE/>
+        <w:autoSpaceDN/>
+        <w:jc w:val="left"/>
+        <w:rPr>
+          <w:rFonts w:ascii="Menlo" w:eastAsia="굴림" w:hAnsi="Menlo" w:cs="Menlo"/>
+          <w:color w:val="000000"/>
+          <w:spacing w:val="-6"/>
+          <w:kern w:val="0"/>
+          <w:sz w:val="23"/>
+          <w:szCs w:val="23"/>
+          <w:shd w:val="clear" w:color="auto" w:fill="F5F5F7"/>
+          <w14:ligatures w14:val="none"/>
+        </w:rPr>
+      </w:pPr>
+      <w:r>
+        <w:rPr>
+          <w:rFonts w:ascii="Menlo" w:eastAsia="굴림" w:hAnsi="Menlo" w:cs="Menlo"/>
+          <w:color w:val="000000"/>
+          <w:spacing w:val="-6"/>
+          <w:kern w:val="0"/>
+          <w:sz w:val="23"/>
+          <w:szCs w:val="23"/>
+          <w:shd w:val="clear" w:color="auto" w:fill="F5F5F7"/>
+          <w14:ligatures w14:val="none"/>
+        </w:rPr>
+        <w:t xml:space="preserve">    @State private var library: Library?</w:t>
+      </w:r>
+    </w:p>
+    <w:p>
+      <w:pPr>
+        <w:widowControl/>
+        <w:wordWrap/>
+        <w:autoSpaceDE/>
+        <w:autoSpaceDN/>
+        <w:jc w:val="left"/>
+        <w:rPr>
+          <w:rFonts w:ascii="Menlo" w:eastAsia="굴림" w:hAnsi="Menlo" w:cs="Menlo"/>
+          <w:color w:val="000000"/>
+          <w:spacing w:val="-6"/>
+          <w:kern w:val="0"/>
+          <w:sz w:val="23"/>
+          <w:szCs w:val="23"/>
+          <w:shd w:val="clear" w:color="auto" w:fill="F5F5F7"/>
+          <w14:ligatures w14:val="none"/>
+        </w:rPr>
+      </w:pPr>
+    </w:p>
+    <w:p>
+      <w:pPr>
+        <w:widowControl/>
+        <w:wordWrap/>
+        <w:autoSpaceDE/>
+        <w:autoSpaceDN/>
+        <w:jc w:val="left"/>
+        <w:rPr>
+          <w:rFonts w:ascii="Menlo" w:eastAsia="굴림" w:hAnsi="Menlo" w:cs="Menlo"/>
+          <w:color w:val="000000"/>
+          <w:spacing w:val="-6"/>
+          <w:kern w:val="0"/>
+          <w:sz w:val="23"/>
+          <w:szCs w:val="23"/>
+          <w:shd w:val="clear" w:color="auto" w:fill="F5F5F7"/>
+          <w14:ligatures w14:val="none"/>
+        </w:rPr>
+      </w:pPr>
+    </w:p>
+    <w:p>
+      <w:pPr>
+        <w:widowControl/>
+        <w:wordWrap/>
+        <w:autoSpaceDE/>
+        <w:autoSpaceDN/>
+        <w:jc w:val="left"/>
+        <w:rPr>
+          <w:rFonts w:ascii="Menlo" w:eastAsia="굴림" w:hAnsi="Menlo" w:cs="Menlo"/>
+          <w:color w:val="000000"/>
+          <w:spacing w:val="-6"/>
+          <w:kern w:val="0"/>
+          <w:sz w:val="23"/>
+          <w:szCs w:val="23"/>
+          <w:shd w:val="clear" w:color="auto" w:fill="F5F5F7"/>
+          <w14:ligatures w14:val="none"/>
+        </w:rPr>
+      </w:pPr>
+      <w:r>
+        <w:rPr>
+          <w:rFonts w:ascii="Menlo" w:eastAsia="굴림" w:hAnsi="Menlo" w:cs="Menlo"/>
+          <w:color w:val="000000"/>
+          <w:spacing w:val="-6"/>
+          <w:kern w:val="0"/>
+          <w:sz w:val="23"/>
+          <w:szCs w:val="23"/>
+          <w:shd w:val="clear" w:color="auto" w:fill="F5F5F7"/>
+          <w14:ligatures w14:val="none"/>
+        </w:rPr>
+        <w:t xml:space="preserve">    var body: some View {</w:t>
+      </w:r>
+    </w:p>
+    <w:p>
+      <w:pPr>
+        <w:widowControl/>
+        <w:wordWrap/>
+        <w:autoSpaceDE/>
+        <w:autoSpaceDN/>
+        <w:jc w:val="left"/>
+        <w:rPr>
+          <w:rFonts w:ascii="Menlo" w:eastAsia="굴림" w:hAnsi="Menlo" w:cs="Menlo"/>
+          <w:color w:val="000000"/>
+          <w:spacing w:val="-6"/>
+          <w:kern w:val="0"/>
+          <w:sz w:val="23"/>
+          <w:szCs w:val="23"/>
+          <w:shd w:val="clear" w:color="auto" w:fill="F5F5F7"/>
+          <w14:ligatures w14:val="none"/>
+        </w:rPr>
+      </w:pPr>
+      <w:r>
+        <w:rPr>
+          <w:rFonts w:ascii="Menlo" w:eastAsia="굴림" w:hAnsi="Menlo" w:cs="Menlo"/>
+          <w:color w:val="000000"/>
+          <w:spacing w:val="-6"/>
+          <w:kern w:val="0"/>
+          <w:sz w:val="23"/>
+          <w:szCs w:val="23"/>
+          <w:shd w:val="clear" w:color="auto" w:fill="F5F5F7"/>
+          <w14:ligatures w14:val="none"/>
+        </w:rPr>
+        <w:t xml:space="preserve">        </w:t>
+      </w:r>
+      <w:proofErr w:type="spellStart"/>
+      <w:proofErr w:type="gramStart"/>
+      <w:r>
+        <w:rPr>
+          <w:rFonts w:ascii="Menlo" w:eastAsia="굴림" w:hAnsi="Menlo" w:cs="Menlo"/>
+          <w:color w:val="000000"/>
+          <w:spacing w:val="-6"/>
+          <w:kern w:val="0"/>
+          <w:sz w:val="23"/>
+          <w:szCs w:val="23"/>
+          <w:shd w:val="clear" w:color="auto" w:fill="F5F5F7"/>
+          <w14:ligatures w14:val="none"/>
+        </w:rPr>
+        <w:t>LibraryView</w:t>
+      </w:r>
+      <w:proofErr w:type="spellEnd"/>
+      <w:r>
+        <w:rPr>
+          <w:rFonts w:ascii="Menlo" w:eastAsia="굴림" w:hAnsi="Menlo" w:cs="Menlo"/>
+          <w:color w:val="000000"/>
+          <w:spacing w:val="-6"/>
+          <w:kern w:val="0"/>
+          <w:sz w:val="23"/>
+          <w:szCs w:val="23"/>
+          <w:shd w:val="clear" w:color="auto" w:fill="F5F5F7"/>
+          <w14:ligatures w14:val="none"/>
+        </w:rPr>
+        <w:t>(</w:t>
+      </w:r>
+      <w:proofErr w:type="gramEnd"/>
+      <w:r>
+        <w:rPr>
+          <w:rFonts w:ascii="Menlo" w:eastAsia="굴림" w:hAnsi="Menlo" w:cs="Menlo"/>
+          <w:color w:val="000000"/>
+          <w:spacing w:val="-6"/>
+          <w:kern w:val="0"/>
+          <w:sz w:val="23"/>
+          <w:szCs w:val="23"/>
+          <w:shd w:val="clear" w:color="auto" w:fill="F5F5F7"/>
+          <w14:ligatures w14:val="none"/>
+        </w:rPr>
+        <w:t>library: library)</w:t>
+      </w:r>
+    </w:p>
+    <w:p>
+      <w:pPr>
+        <w:widowControl/>
+        <w:wordWrap/>
+        <w:autoSpaceDE/>
+        <w:autoSpaceDN/>
+        <w:jc w:val="left"/>
+        <w:rPr>
+          <w:rFonts w:ascii="Menlo" w:eastAsia="굴림" w:hAnsi="Menlo" w:cs="Menlo"/>
+          <w:color w:val="000000"/>
+          <w:spacing w:val="-6"/>
+          <w:kern w:val="0"/>
+          <w:sz w:val="23"/>
+          <w:szCs w:val="23"/>
+          <w:shd w:val="clear" w:color="auto" w:fill="F5F5F7"/>
+          <w14:ligatures w14:val="none"/>
+        </w:rPr>
+      </w:pPr>
+      <w:r>
+        <w:rPr>
+          <w:rFonts w:ascii="Menlo" w:eastAsia="굴림" w:hAnsi="Menlo" w:cs="Menlo"/>
+          <w:color w:val="000000"/>
+          <w:spacing w:val="-6"/>
+          <w:kern w:val="0"/>
+          <w:sz w:val="23"/>
+          <w:szCs w:val="23"/>
+          <w:shd w:val="clear" w:color="auto" w:fill="F5F5F7"/>
+          <w14:ligatures w14:val="none"/>
+        </w:rPr>
+        <w:t xml:space="preserve">            </w:t>
+      </w:r>
+      <w:proofErr w:type="gramStart"/>
+      <w:r>
+        <w:rPr>
+          <w:rFonts w:ascii="Menlo" w:eastAsia="굴림" w:hAnsi="Menlo" w:cs="Menlo"/>
+          <w:color w:val="000000"/>
+          <w:spacing w:val="-6"/>
+          <w:kern w:val="0"/>
+          <w:sz w:val="23"/>
+          <w:szCs w:val="23"/>
+          <w:shd w:val="clear" w:color="auto" w:fill="F5F5F7"/>
+          <w14:ligatures w14:val="none"/>
+        </w:rPr>
+        <w:t>.task</w:t>
+      </w:r>
+      <w:proofErr w:type="gramEnd"/>
+      <w:r>
+        <w:rPr>
+          <w:rFonts w:ascii="Menlo" w:eastAsia="굴림" w:hAnsi="Menlo" w:cs="Menlo"/>
+          <w:color w:val="000000"/>
+          <w:spacing w:val="-6"/>
+          <w:kern w:val="0"/>
+          <w:sz w:val="23"/>
+          <w:szCs w:val="23"/>
+          <w:shd w:val="clear" w:color="auto" w:fill="F5F5F7"/>
+          <w14:ligatures w14:val="none"/>
+        </w:rPr>
+        <w:t xml:space="preserve"> {</w:t>
+      </w:r>
+    </w:p>
+    <w:p>
+      <w:pPr>
+        <w:widowControl/>
+        <w:wordWrap/>
+        <w:autoSpaceDE/>
+        <w:autoSpaceDN/>
+        <w:jc w:val="left"/>
+        <w:rPr>
+          <w:rFonts w:ascii="Menlo" w:eastAsia="굴림" w:hAnsi="Menlo" w:cs="Menlo"/>
+          <w:color w:val="000000"/>
+          <w:spacing w:val="-6"/>
+          <w:kern w:val="0"/>
+          <w:sz w:val="23"/>
+          <w:szCs w:val="23"/>
+          <w:shd w:val="clear" w:color="auto" w:fill="F5F5F7"/>
+          <w14:ligatures w14:val="none"/>
+        </w:rPr>
+      </w:pPr>
+      <w:r>
+        <w:rPr>
+          <w:rFonts w:ascii="Menlo" w:eastAsia="굴림" w:hAnsi="Menlo" w:cs="Menlo"/>
+          <w:color w:val="000000"/>
+          <w:spacing w:val="-6"/>
+          <w:kern w:val="0"/>
+          <w:sz w:val="23"/>
+          <w:szCs w:val="23"/>
+          <w:shd w:val="clear" w:color="auto" w:fill="F5F5F7"/>
+          <w14:ligatures w14:val="none"/>
+        </w:rPr>
+        <w:t xml:space="preserve">                library = </w:t>
+      </w:r>
+      <w:proofErr w:type="gramStart"/>
+      <w:r>
+        <w:rPr>
+          <w:rFonts w:ascii="Menlo" w:eastAsia="굴림" w:hAnsi="Menlo" w:cs="Menlo"/>
+          <w:color w:val="000000"/>
+          <w:spacing w:val="-6"/>
+          <w:kern w:val="0"/>
+          <w:sz w:val="23"/>
+          <w:szCs w:val="23"/>
+          <w:shd w:val="clear" w:color="auto" w:fill="F5F5F7"/>
+          <w14:ligatures w14:val="none"/>
+        </w:rPr>
+        <w:t>Library(</w:t>
+      </w:r>
+      <w:proofErr w:type="gramEnd"/>
+      <w:r>
+        <w:rPr>
+          <w:rFonts w:ascii="Menlo" w:eastAsia="굴림" w:hAnsi="Menlo" w:cs="Menlo"/>
+          <w:color w:val="000000"/>
+          <w:spacing w:val="-6"/>
+          <w:kern w:val="0"/>
+          <w:sz w:val="23"/>
+          <w:szCs w:val="23"/>
+          <w:shd w:val="clear" w:color="auto" w:fill="F5F5F7"/>
+          <w14:ligatures w14:val="none"/>
+        </w:rPr>
+        <w:t>)</w:t>
+      </w:r>
+    </w:p>
+    <w:p>
+      <w:pPr>
+        <w:widowControl/>
+        <w:wordWrap/>
+        <w:autoSpaceDE/>
+        <w:autoSpaceDN/>
+        <w:jc w:val="left"/>
+        <w:rPr>
+          <w:rFonts w:ascii="Menlo" w:eastAsia="굴림" w:hAnsi="Menlo" w:cs="Menlo"/>
+          <w:color w:val="000000"/>
+          <w:spacing w:val="-6"/>
+          <w:kern w:val="0"/>
+          <w:sz w:val="23"/>
+          <w:szCs w:val="23"/>
+          <w:shd w:val="clear" w:color="auto" w:fill="F5F5F7"/>
+          <w14:ligatures w14:val="none"/>
+        </w:rPr>
+      </w:pPr>
+      <w:r>
+        <w:rPr>
+          <w:rFonts w:ascii="Menlo" w:eastAsia="굴림" w:hAnsi="Menlo" w:cs="Menlo"/>
+          <w:color w:val="000000"/>
+          <w:spacing w:val="-6"/>
+          <w:kern w:val="0"/>
+          <w:sz w:val="23"/>
+          <w:szCs w:val="23"/>
+          <w:shd w:val="clear" w:color="auto" w:fill="F5F5F7"/>
+          <w14:ligatures w14:val="none"/>
+        </w:rPr>
+        <w:t xml:space="preserve">            }</w:t>
+      </w:r>
+    </w:p>
+    <w:p>
+      <w:pPr>
+        <w:widowControl/>
+        <w:wordWrap/>
+        <w:autoSpaceDE/>
+        <w:autoSpaceDN/>
+        <w:jc w:val="left"/>
+        <w:rPr>
+          <w:rFonts w:ascii="Menlo" w:eastAsia="굴림" w:hAnsi="Menlo" w:cs="Menlo"/>
+          <w:color w:val="000000"/>
+          <w:spacing w:val="-6"/>
+          <w:kern w:val="0"/>
+          <w:sz w:val="23"/>
+          <w:szCs w:val="23"/>
+          <w:shd w:val="clear" w:color="auto" w:fill="F5F5F7"/>
+          <w14:ligatures w14:val="none"/>
+        </w:rPr>
+      </w:pPr>
+      <w:r>
+        <w:rPr>
+          <w:rFonts w:ascii="Menlo" w:eastAsia="굴림" w:hAnsi="Menlo" w:cs="Menlo"/>
+          <w:color w:val="000000"/>
+          <w:spacing w:val="-6"/>
+          <w:kern w:val="0"/>
+          <w:sz w:val="23"/>
+          <w:szCs w:val="23"/>
+          <w:shd w:val="clear" w:color="auto" w:fill="F5F5F7"/>
+          <w14:ligatures w14:val="none"/>
+        </w:rPr>
+        <w:t xml:space="preserve">    }</w:t>
+      </w:r>
+    </w:p>
+    <w:p>
+      <w:pPr>
+        <w:rPr>
+          <w:rFonts w:ascii="Menlo" w:eastAsia="굴림" w:hAnsi="Menlo" w:cs="Menlo"/>
+          <w:color w:val="000000"/>
+          <w:spacing w:val="-6"/>
+          <w:kern w:val="0"/>
+          <w:sz w:val="23"/>
+          <w:szCs w:val="23"/>
+          <w:shd w:val="clear" w:color="auto" w:fill="F5F5F7"/>
+          <w14:ligatures w14:val="none"/>
+        </w:rPr>
+      </w:pPr>
+      <w:r>
+        <w:rPr>
+          <w:rFonts w:ascii="Menlo" w:eastAsia="굴림" w:hAnsi="Menlo" w:cs="Menlo"/>
+          <w:color w:val="000000"/>
+          <w:spacing w:val="-6"/>
+          <w:kern w:val="0"/>
+          <w:sz w:val="23"/>
+          <w:szCs w:val="23"/>
+          <w:shd w:val="clear" w:color="auto" w:fill="F5F5F7"/>
+          <w14:ligatures w14:val="none"/>
+        </w:rPr>
+        <w:t>}</w:t>
+      </w:r>
+    </w:p>
+    <w:p>
+      <w:pPr>
+        <w:rPr>
+          <w:rFonts w:hint="eastAsia"/>
+        </w:rPr>
+      </w:pPr>
+    </w:p>
+    <w:p>
+      <w:r>
+        <w:rPr>
+          <w:rFonts w:hint="eastAsia"/>
+        </w:rPr>
+        <w:t xml:space="preserve">라이브러리 클래스가 </w:t>
+      </w:r>
+      <w:proofErr w:type="spellStart"/>
+      <w:r>
+        <w:rPr>
+          <w:rFonts w:hint="eastAsia"/>
+        </w:rPr>
+        <w:t>옵저버블</w:t>
+      </w:r>
+      <w:proofErr w:type="spellEnd"/>
+      <w:r>
+        <w:rPr>
+          <w:rFonts w:hint="eastAsia"/>
+        </w:rPr>
+        <w:t xml:space="preserve"> 클래스이면 .</w:t>
+      </w:r>
+      <w:r>
+        <w:t>task</w:t>
+      </w:r>
+      <w:r>
+        <w:rPr>
+          <w:rFonts w:hint="eastAsia"/>
+        </w:rPr>
+        <w:t xml:space="preserve"> </w:t>
+      </w:r>
+      <w:proofErr w:type="spellStart"/>
+      <w:r>
+        <w:rPr>
+          <w:rFonts w:hint="eastAsia"/>
+        </w:rPr>
+        <w:t>수정자</w:t>
+      </w:r>
+      <w:proofErr w:type="spellEnd"/>
+      <w:r>
+        <w:rPr>
+          <w:rFonts w:hint="eastAsia"/>
+        </w:rPr>
+        <w:t xml:space="preserve"> 안에서 </w:t>
+      </w:r>
+      <w:proofErr w:type="spellStart"/>
+      <w:r>
+        <w:rPr>
+          <w:rFonts w:hint="eastAsia"/>
+        </w:rPr>
+        <w:t>컨텐트</w:t>
+      </w:r>
+      <w:proofErr w:type="spellEnd"/>
+      <w:r>
+        <w:rPr>
+          <w:rFonts w:hint="eastAsia"/>
+        </w:rPr>
+        <w:t xml:space="preserve"> 뷰가 첫 초기화될 때 한 </w:t>
+      </w:r>
+      <w:r>
+        <w:rPr>
+          <w:rFonts w:hint="eastAsia"/>
+        </w:rPr>
+        <w:lastRenderedPageBreak/>
+        <w:t>번만 초기화된다.</w:t>
+      </w:r>
+      <w:r>
+        <w:t xml:space="preserve"> </w:t>
+      </w:r>
+    </w:p>
+    <w:p>
+      <w:pPr>
+        <w:rPr>
+          <w:rFonts w:hint="eastAsia"/>
+        </w:rPr>
+      </w:pPr>
+    </w:p>
+    <w:p>
+      <w:pPr>
+        <w:rPr>
+          <w:b/>
+          <w:bCs/>
+        </w:rPr>
+      </w:pPr>
+      <w:r>
+        <w:rPr>
           <w:rFonts w:hint="eastAsia"/>
           <w:b/>
           <w:bCs/>
@@ -1198,11 +2243,6 @@
       </w:r>
     </w:p>
     <w:p>
-      <w:pPr>
-        <w:rPr>
-          <w:rFonts w:hint="eastAsia"/>
-        </w:rPr>
-      </w:pPr>
       <w:r>
         <w:rPr>
           <w:rFonts w:hint="eastAsia"/>
@@ -1792,6 +2832,36 @@
       <w:ind w:leftChars="400" w:left="800"/>
     </w:pPr>
   </w:style>
+  <w:style w:type="character" w:customStyle="1" w:styleId="code-line">
+    <w:name w:val="code-line"/>
+    <w:basedOn w:val="a0"/>
+    <w:rsid w:val="00580623"/>
+  </w:style>
+  <w:style w:type="character" w:customStyle="1" w:styleId="syntax-keyword">
+    <w:name w:val="syntax-keyword"/>
+    <w:basedOn w:val="a0"/>
+    <w:rsid w:val="00580623"/>
+  </w:style>
+  <w:style w:type="character" w:customStyle="1" w:styleId="syntax-title">
+    <w:name w:val="syntax-title"/>
+    <w:basedOn w:val="a0"/>
+    <w:rsid w:val="00580623"/>
+  </w:style>
+  <w:style w:type="character" w:customStyle="1" w:styleId="syntax-meta">
+    <w:name w:val="syntax-meta"/>
+    <w:basedOn w:val="a0"/>
+    <w:rsid w:val="00580623"/>
+  </w:style>
+  <w:style w:type="character" w:customStyle="1" w:styleId="syntax-type">
+    <w:name w:val="syntax-type"/>
+    <w:basedOn w:val="a0"/>
+    <w:rsid w:val="00580623"/>
+  </w:style>
+  <w:style w:type="character" w:customStyle="1" w:styleId="syntax-operator">
+    <w:name w:val="syntax-operator"/>
+    <w:basedOn w:val="a0"/>
+    <w:rsid w:val="00580623"/>
+  </w:style>
 </w:styles>
 </file>
 

</xml_diff>